<commit_message>
updated user guide. Fixed session extend function
</commit_message>
<xml_diff>
--- a/UserGuide.docx
+++ b/UserGuide.docx
@@ -2431,10 +2431,10 @@
           <w:lang w:val="en-US"/>
         </w:rPr>
         <w:drawing>
-          <wp:inline distT="0" distB="0" distL="0" distR="0" wp14:anchorId="043EE7D7" wp14:editId="1E127A4D">
-            <wp:extent cx="5731510" cy="2954020"/>
-            <wp:effectExtent l="0" t="0" r="2540" b="0"/>
-            <wp:docPr id="30" name="Picture 30"/>
+          <wp:inline distT="0" distB="0" distL="0" distR="0" wp14:anchorId="6D4BA49D" wp14:editId="22289337">
+            <wp:extent cx="5731510" cy="2945765"/>
+            <wp:effectExtent l="0" t="0" r="2540" b="6985"/>
+            <wp:docPr id="32" name="Picture 32"/>
             <wp:cNvGraphicFramePr>
               <a:graphicFrameLocks xmlns:a="http://schemas.openxmlformats.org/drawingml/2006/main" noChangeAspect="1"/>
             </wp:cNvGraphicFramePr>
@@ -2454,7 +2454,7 @@
                   <pic:spPr>
                     <a:xfrm>
                       <a:off x="0" y="0"/>
-                      <a:ext cx="5731510" cy="2954020"/>
+                      <a:ext cx="5731510" cy="2945765"/>
                     </a:xfrm>
                     <a:prstGeom prst="rect">
                       <a:avLst/>
@@ -2537,41 +2537,224 @@
     </w:p>
     <w:p>
       <w:pPr>
-        <w:rPr>
-          <w:lang w:val="en-US"/>
-        </w:rPr>
-      </w:pPr>
-    </w:p>
-    <w:p>
-      <w:pPr>
-        <w:rPr>
-          <w:lang w:val="en-US"/>
-        </w:rPr>
-      </w:pPr>
-    </w:p>
-    <w:p>
-      <w:pPr>
+        <w:pStyle w:val="ListParagraph"/>
+        <w:numPr>
+          <w:ilvl w:val="0"/>
+          <w:numId w:val="4"/>
+        </w:numPr>
+        <w:rPr>
+          <w:lang w:val="en-US"/>
+        </w:rPr>
+      </w:pPr>
+      <w:r>
+        <w:rPr>
+          <w:lang w:val="en-US"/>
+        </w:rPr>
+        <w:t>3 pets with auto move and extended range</w:t>
+      </w:r>
+    </w:p>
+    <w:p>
+      <w:pPr>
+        <w:pStyle w:val="ListParagraph"/>
+        <w:numPr>
+          <w:ilvl w:val="0"/>
+          <w:numId w:val="4"/>
+        </w:numPr>
+        <w:rPr>
+          <w:lang w:val="en-US"/>
+        </w:rPr>
+      </w:pPr>
+      <w:r>
+        <w:rPr>
+          <w:lang w:val="en-US"/>
+        </w:rPr>
+        <w:t>HS node</w:t>
+      </w:r>
+    </w:p>
+    <w:p>
+      <w:pPr>
+        <w:pStyle w:val="ListParagraph"/>
+        <w:numPr>
+          <w:ilvl w:val="0"/>
+          <w:numId w:val="4"/>
+        </w:numPr>
+        <w:rPr>
+          <w:lang w:val="en-US"/>
+        </w:rPr>
+      </w:pPr>
+      <w:proofErr w:type="spellStart"/>
+      <w:r>
+        <w:rPr>
+          <w:lang w:val="en-US"/>
+        </w:rPr>
+        <w:t>Ropelift</w:t>
+      </w:r>
+      <w:proofErr w:type="spellEnd"/>
+      <w:r>
+        <w:rPr>
+          <w:lang w:val="en-US"/>
+        </w:rPr>
+        <w:t xml:space="preserve"> node (required for auto rune to work in arcane river)</w:t>
+      </w:r>
+    </w:p>
+    <w:p>
+      <w:pPr>
+        <w:pStyle w:val="ListParagraph"/>
+        <w:numPr>
+          <w:ilvl w:val="0"/>
+          <w:numId w:val="4"/>
+        </w:numPr>
+        <w:rPr>
+          <w:lang w:val="en-US"/>
+        </w:rPr>
+      </w:pPr>
+      <w:r>
+        <w:rPr>
+          <w:lang w:val="en-US"/>
+        </w:rPr>
+        <w:t xml:space="preserve">Level 2 </w:t>
+      </w:r>
+      <w:proofErr w:type="spellStart"/>
+      <w:r>
+        <w:rPr>
+          <w:lang w:val="en-US"/>
+        </w:rPr>
+        <w:t>Mihile</w:t>
+      </w:r>
+      <w:proofErr w:type="spellEnd"/>
+      <w:r>
+        <w:rPr>
+          <w:lang w:val="en-US"/>
+        </w:rPr>
+        <w:t xml:space="preserve"> link skill (Stance)</w:t>
+      </w:r>
+    </w:p>
+    <w:p>
+      <w:pPr>
+        <w:pStyle w:val="ListParagraph"/>
+        <w:numPr>
+          <w:ilvl w:val="0"/>
+          <w:numId w:val="4"/>
+        </w:numPr>
+        <w:rPr>
+          <w:lang w:val="en-US"/>
+        </w:rPr>
+      </w:pPr>
+      <w:r>
+        <w:rPr>
+          <w:lang w:val="en-US"/>
+        </w:rPr>
+        <w:t>Grit node (</w:t>
+      </w:r>
+      <w:r>
+        <w:rPr>
+          <w:lang w:val="en-US"/>
+        </w:rPr>
+        <w:t xml:space="preserve">To have </w:t>
+      </w:r>
+      <w:proofErr w:type="spellStart"/>
+      <w:r>
+        <w:rPr>
+          <w:lang w:val="en-US"/>
+        </w:rPr>
+        <w:t>perma</w:t>
+      </w:r>
+      <w:proofErr w:type="spellEnd"/>
+      <w:r>
+        <w:rPr>
+          <w:lang w:val="en-US"/>
+        </w:rPr>
+        <w:t xml:space="preserve"> stance)</w:t>
+      </w:r>
+    </w:p>
+    <w:p>
+      <w:pPr>
+        <w:pStyle w:val="ListParagraph"/>
+        <w:numPr>
+          <w:ilvl w:val="0"/>
+          <w:numId w:val="4"/>
+        </w:numPr>
+        <w:rPr>
+          <w:lang w:val="en-US"/>
+        </w:rPr>
+      </w:pPr>
+      <w:r>
+        <w:rPr>
+          <w:lang w:val="en-US"/>
+        </w:rPr>
+        <w:t>Gearing up more</w:t>
+      </w:r>
+      <w:r>
+        <w:rPr>
+          <w:lang w:val="en-US"/>
+        </w:rPr>
+        <w:t xml:space="preserve"> client</w:t>
+      </w:r>
+      <w:r>
+        <w:rPr>
+          <w:lang w:val="en-US"/>
+        </w:rPr>
+        <w:t>s</w:t>
+      </w:r>
+      <w:r>
+        <w:rPr>
+          <w:lang w:val="en-US"/>
+        </w:rPr>
+        <w:t xml:space="preserve"> </w:t>
+      </w:r>
+      <w:r>
+        <w:rPr>
+          <w:lang w:val="en-US"/>
+        </w:rPr>
+        <w:t xml:space="preserve">gives more meso </w:t>
+      </w:r>
+      <w:r>
+        <w:rPr>
+          <w:lang w:val="en-US"/>
+        </w:rPr>
+        <w:t xml:space="preserve">than investing in Meso % Equip </w:t>
+      </w:r>
+      <w:r>
+        <w:rPr>
+          <w:lang w:val="en-US"/>
+        </w:rPr>
+        <w:t xml:space="preserve">in normal servers </w:t>
+      </w:r>
+      <w:r>
+        <w:rPr>
+          <w:lang w:val="en-US"/>
+        </w:rPr>
+        <w:t>(</w:t>
+      </w:r>
+      <w:r>
+        <w:rPr>
+          <w:lang w:val="en-US"/>
+        </w:rPr>
+        <w:t>Cost of gear vs Daily rates</w:t>
+      </w:r>
+      <w:r>
+        <w:rPr>
+          <w:lang w:val="en-US"/>
+        </w:rPr>
+        <w:t>)</w:t>
+      </w:r>
+    </w:p>
+    <w:p>
+      <w:pPr>
+        <w:rPr>
+          <w:lang w:val="en-US"/>
+        </w:rPr>
+      </w:pPr>
+    </w:p>
+    <w:p>
+      <w:pPr>
+        <w:pStyle w:val="Heading1"/>
         <w:rPr>
           <w:lang w:val="en-US"/>
         </w:rPr>
       </w:pPr>
       <w:bookmarkStart w:id="0" w:name="_GoBack"/>
       <w:bookmarkEnd w:id="0"/>
-    </w:p>
-    <w:p>
-      <w:pPr>
-        <w:rPr>
-          <w:lang w:val="en-US"/>
-        </w:rPr>
-      </w:pPr>
-    </w:p>
-    <w:p>
-      <w:pPr>
-        <w:pStyle w:val="Heading1"/>
-        <w:rPr>
-          <w:lang w:val="en-US"/>
-        </w:rPr>
-      </w:pPr>
       <w:proofErr w:type="spellStart"/>
       <w:r>
         <w:rPr>
@@ -2606,21 +2789,7 @@
         <w:rPr>
           <w:lang w:val="en-US"/>
         </w:rPr>
-        <w:t xml:space="preserve"> for auto rune and other features to work. </w:t>
-      </w:r>
-      <w:proofErr w:type="gramStart"/>
-      <w:r>
-        <w:rPr>
-          <w:lang w:val="en-US"/>
-        </w:rPr>
-        <w:t>So</w:t>
-      </w:r>
-      <w:proofErr w:type="gramEnd"/>
-      <w:r>
-        <w:rPr>
-          <w:lang w:val="en-US"/>
-        </w:rPr>
-        <w:t xml:space="preserve"> you can just use then on VMs or when you </w:t>
+        <w:t xml:space="preserve"> for auto rune and other features to work. So you can just use then on VMs or when you </w:t>
       </w:r>
       <w:r>
         <w:rPr>

</xml_diff>